<commit_message>
Completed modelo de dados chapter, maybe need future update
</commit_message>
<xml_diff>
--- a/Docs/Relatórios/Report Chapters/Modelo de Dados.docx
+++ b/Docs/Relatórios/Report Chapters/Modelo de Dados.docx
@@ -5,14 +5,26 @@
     <w:p>
       <w:pPr>
         <w:pStyle w:val="Ttulo"/>
+        <w:jc w:val="both"/>
       </w:pPr>
       <w:r>
         <w:t>Modelo de Dados</w:t>
       </w:r>
     </w:p>
-    <w:p/>
-    <w:p/>
-    <w:p>
+    <w:p>
+      <w:pPr>
+        <w:jc w:val="both"/>
+      </w:pPr>
+    </w:p>
+    <w:p>
+      <w:pPr>
+        <w:jc w:val="both"/>
+      </w:pPr>
+    </w:p>
+    <w:p>
+      <w:pPr>
+        <w:jc w:val="both"/>
+      </w:pPr>
       <w:r>
         <w:t xml:space="preserve">De forma a garantir a consistência e segurança dos dados presentes no sistema informático SINCRO Mobile foi necessário </w:t>
       </w:r>
@@ -60,6 +72,9 @@
       </w:r>
     </w:p>
     <w:p>
+      <w:pPr>
+        <w:jc w:val="both"/>
+      </w:pPr>
       <w:r>
         <w:rPr>
           <w:noProof/>
@@ -122,6 +137,9 @@
       </w:r>
     </w:p>
     <w:p>
+      <w:pPr>
+        <w:jc w:val="both"/>
+      </w:pPr>
       <w:r>
         <w:t>(Mudar esta imagem para versão em português)</w:t>
       </w:r>
@@ -129,6 +147,7 @@
     <w:p>
       <w:pPr>
         <w:pStyle w:val="Ttulo1"/>
+        <w:jc w:val="both"/>
         <w:rPr>
           <w:rFonts w:asciiTheme="minorHAnsi" w:eastAsiaTheme="minorHAnsi" w:hAnsiTheme="minorHAnsi" w:cstheme="minorBidi"/>
           <w:color w:val="auto"/>
@@ -140,20 +159,47 @@
     <w:p>
       <w:pPr>
         <w:pStyle w:val="Ttulo1"/>
+        <w:jc w:val="both"/>
       </w:pPr>
     </w:p>
     <w:p>
       <w:pPr>
         <w:pStyle w:val="Ttulo1"/>
+        <w:jc w:val="both"/>
       </w:pPr>
       <w:r>
         <w:t>Utilizador</w:t>
       </w:r>
     </w:p>
-    <w:p/>
-    <w:p>
-      <w:r>
-        <w:t xml:space="preserve">Esta tabela representa os dados do utilizador, nomeadamente a sua informação pessoal. Irá constar na mesma o </w:t>
+    <w:p>
+      <w:pPr>
+        <w:jc w:val="both"/>
+      </w:pPr>
+    </w:p>
+    <w:p>
+      <w:pPr>
+        <w:jc w:val="both"/>
+      </w:pPr>
+      <w:r>
+        <w:t xml:space="preserve">Esta tabela representa os dados </w:t>
+      </w:r>
+      <w:r>
+        <w:t>e</w:t>
+      </w:r>
+      <w:r>
+        <w:t xml:space="preserve"> informação pessoal</w:t>
+      </w:r>
+      <w:r>
+        <w:t xml:space="preserve"> do utilizador</w:t>
+      </w:r>
+      <w:r>
+        <w:t xml:space="preserve">. </w:t>
+      </w:r>
+      <w:r>
+        <w:t xml:space="preserve">Na tabela irá constar </w:t>
+      </w:r>
+      <w:r>
+        <w:t xml:space="preserve">o </w:t>
       </w:r>
       <w:r>
         <w:t>cartão de cidadão</w:t>
@@ -171,23 +217,53 @@
         <w:t>identificador do dispositivo móvel</w:t>
       </w:r>
       <w:r>
-        <w:t xml:space="preserve">. O id </w:t>
-      </w:r>
-      <w:r>
-        <w:t>é um identificador que representa para esta tabela o cartão de cidadão do utilizador. Quanto ao player_id este identificador serve para identificar o dispositivo móvel do utilizador, possibilitando notificações ‘push’.</w:t>
-      </w:r>
-    </w:p>
-    <w:p/>
+        <w:t xml:space="preserve">. </w:t>
+      </w:r>
+      <w:r>
+        <w:t xml:space="preserve">O identificador do dispositivo móvel </w:t>
+      </w:r>
+      <w:r>
+        <w:t>identifica</w:t>
+      </w:r>
+      <w:r>
+        <w:t xml:space="preserve"> o dispositivo móvel </w:t>
+      </w:r>
+      <w:r>
+        <w:t>no qual o</w:t>
+      </w:r>
+      <w:r>
+        <w:t xml:space="preserve"> utilizador</w:t>
+      </w:r>
+      <w:r>
+        <w:t xml:space="preserve"> acedeu ao SINCRO Mobile</w:t>
+      </w:r>
+      <w:r>
+        <w:t>, possibilitando notificações ‘push’.</w:t>
+      </w:r>
+    </w:p>
+    <w:p>
+      <w:pPr>
+        <w:jc w:val="both"/>
+      </w:pPr>
+    </w:p>
     <w:p>
       <w:pPr>
         <w:pStyle w:val="Ttulo1"/>
+        <w:jc w:val="both"/>
       </w:pPr>
       <w:r>
         <w:t>Veículo</w:t>
       </w:r>
     </w:p>
-    <w:p/>
-    <w:p>
+    <w:p>
+      <w:pPr>
+        <w:jc w:val="both"/>
+      </w:pPr>
+    </w:p>
+    <w:p>
+      <w:pPr>
+        <w:jc w:val="both"/>
+      </w:pPr>
       <w:r>
         <w:t xml:space="preserve">Na tabela </w:t>
       </w:r>
@@ -195,10 +271,34 @@
         <w:t>veículo</w:t>
       </w:r>
       <w:r>
-        <w:t xml:space="preserve"> irá constar os dados dos veículos adicionados pelos utilizadores. Cada veículo é constituído pelas suas informações, tais como identificação do dono do veículo, data de registo, estado de delegação e subscrição. O estado de delegação irá foi criado com o propósito de indicar se o veículo se encontra delegado, aguardando resposta de pedido de delegação e não delegado. Relativamente ao campo de subscrição, este irá servir para </w:t>
-      </w:r>
-      <w:r>
-        <w:t>verificar</w:t>
+        <w:t xml:space="preserve"> irá constar os dados dos veículos adicionados pelos utilizadores. Cada veículo é constituído pelas suas informações, tais como identificação do dono do veículo, data de registo, estado de delegação e subscrição. O estado de </w:t>
+      </w:r>
+      <w:r>
+        <w:t xml:space="preserve">delegação </w:t>
+      </w:r>
+      <w:r>
+        <w:t>foi criado com o propósito de indicar se o veículo se encontra delegado,</w:t>
+      </w:r>
+      <w:r>
+        <w:t xml:space="preserve"> não delegado ou</w:t>
+      </w:r>
+      <w:r>
+        <w:t xml:space="preserve"> </w:t>
+      </w:r>
+      <w:r>
+        <w:t>aguardando r</w:t>
+      </w:r>
+      <w:r>
+        <w:t>esposta de pedido de delegação</w:t>
+      </w:r>
+      <w:r>
+        <w:t>. Relativamente a</w:t>
+      </w:r>
+      <w:r>
+        <w:t xml:space="preserve">o campo de subscrição, este </w:t>
+      </w:r>
+      <w:r>
+        <w:t>verifica</w:t>
       </w:r>
       <w:r>
         <w:t xml:space="preserve"> se o veículo se encontra </w:t>
@@ -207,35 +307,77 @@
         <w:t>subscrito.</w:t>
       </w:r>
     </w:p>
-    <w:p/>
+    <w:p>
+      <w:pPr>
+        <w:jc w:val="both"/>
+      </w:pPr>
+    </w:p>
     <w:p>
       <w:pPr>
         <w:pStyle w:val="Ttulo1"/>
+        <w:jc w:val="both"/>
       </w:pPr>
       <w:r>
         <w:t>Evento</w:t>
       </w:r>
     </w:p>
-    <w:p/>
-    <w:p>
+    <w:p>
+      <w:pPr>
+        <w:jc w:val="both"/>
+      </w:pPr>
+    </w:p>
+    <w:p>
+      <w:pPr>
+        <w:jc w:val="both"/>
+      </w:pPr>
       <w:r>
         <w:t xml:space="preserve">A tabela evento contém os eventos gerados pelo sistema SINCRO. Os eventos são definidos através dos campos </w:t>
       </w:r>
       <w:r>
-        <w:t>matrícula do veículo, cartão de cidadão do condutor, data, latitude geográfica, longitude geográfica, localização e verificação. O campo verificação irá representar o estado do evento, uma vez que os mesmos podem estar em verificação ou já verificados.</w:t>
-      </w:r>
-    </w:p>
-    <w:p/>
+        <w:t>matrícula do veículo, cartão de cidadão do condutor, data, latitude geográfica, longitude geográfica, localização e verificação. O campo verificação irá representar o estado do evento</w:t>
+      </w:r>
+      <w:r>
+        <w:t>, podendo</w:t>
+      </w:r>
+      <w:r>
+        <w:t xml:space="preserve"> os </w:t>
+      </w:r>
+      <w:r>
+        <w:t>mesmos</w:t>
+      </w:r>
+      <w:r>
+        <w:t xml:space="preserve"> </w:t>
+      </w:r>
+      <w:r>
+        <w:t>estar e</w:t>
+      </w:r>
+      <w:r>
+        <w:t>m verificação ou já verificados.</w:t>
+      </w:r>
+    </w:p>
+    <w:p>
+      <w:pPr>
+        <w:jc w:val="both"/>
+      </w:pPr>
+    </w:p>
     <w:p>
       <w:pPr>
         <w:pStyle w:val="Ttulo1"/>
+        <w:jc w:val="both"/>
       </w:pPr>
       <w:r>
         <w:t>Veículos Delegados</w:t>
       </w:r>
     </w:p>
-    <w:p/>
-    <w:p>
+    <w:p>
+      <w:pPr>
+        <w:jc w:val="both"/>
+      </w:pPr>
+    </w:p>
+    <w:p>
+      <w:pPr>
+        <w:jc w:val="both"/>
+      </w:pPr>
       <w:r>
         <w:t xml:space="preserve">Nesta tabela </w:t>
       </w:r>
@@ -261,17 +403,29 @@
         <w:t>.</w:t>
       </w:r>
     </w:p>
-    <w:p/>
+    <w:p>
+      <w:pPr>
+        <w:jc w:val="both"/>
+      </w:pPr>
+    </w:p>
     <w:p>
       <w:pPr>
         <w:pStyle w:val="Ttulo1"/>
+        <w:jc w:val="both"/>
       </w:pPr>
       <w:r>
         <w:t>Pedidos de Delegação</w:t>
       </w:r>
     </w:p>
-    <w:p/>
-    <w:p>
+    <w:p>
+      <w:pPr>
+        <w:jc w:val="both"/>
+      </w:pPr>
+    </w:p>
+    <w:p>
+      <w:pPr>
+        <w:jc w:val="both"/>
+      </w:pPr>
       <w:r>
         <w:t xml:space="preserve">A tabela Pedidos de Delegação foi concretizada com o propósito </w:t>
       </w:r>
@@ -312,14 +466,22 @@
     <w:p>
       <w:pPr>
         <w:pStyle w:val="Ttulo1"/>
+        <w:jc w:val="both"/>
       </w:pPr>
       <w:r>
         <w:lastRenderedPageBreak/>
         <w:t>Histórico</w:t>
       </w:r>
     </w:p>
-    <w:p/>
-    <w:p>
+    <w:p>
+      <w:pPr>
+        <w:jc w:val="both"/>
+      </w:pPr>
+    </w:p>
+    <w:p>
+      <w:pPr>
+        <w:jc w:val="both"/>
+      </w:pPr>
       <w:r>
         <w:t xml:space="preserve">Com o objetivo de armazenar o histórico de ações </w:t>
       </w:r>
@@ -357,22 +519,111 @@
         <w:t xml:space="preserve"> O campo tipo tem o propósito de diversificar o tipo de ações que podem existir.</w:t>
       </w:r>
     </w:p>
-    <w:p/>
+    <w:p>
+      <w:pPr>
+        <w:jc w:val="both"/>
+      </w:pPr>
+    </w:p>
     <w:p>
       <w:pPr>
         <w:pStyle w:val="Ttulo1"/>
+        <w:jc w:val="both"/>
       </w:pPr>
       <w:r>
         <w:t>Pagamento</w:t>
       </w:r>
     </w:p>
-    <w:p/>
-    <w:p>
-      <w:r>
-        <w:t>A tabela Pagamento</w:t>
+    <w:p>
+      <w:pPr>
+        <w:jc w:val="both"/>
+      </w:pPr>
+    </w:p>
+    <w:p>
+      <w:pPr>
+        <w:jc w:val="both"/>
+      </w:pPr>
+      <w:r>
+        <w:t xml:space="preserve">Na tabela de Pagamento irá constar os pagamentos de eventos efetuados. </w:t>
+      </w:r>
+      <w:r>
+        <w:t>Uma vez que o Pagamento se trata de um tipo de Histórico</w:t>
+      </w:r>
+      <w:r>
+        <w:t>,</w:t>
+      </w:r>
+      <w:r>
+        <w:t xml:space="preserve"> na tabela Pagamento irá constar um identificador da respetiva ação da tabela Histórico. Cada identificador </w:t>
+      </w:r>
+      <w:r>
+        <w:t>está</w:t>
+      </w:r>
+      <w:r>
+        <w:t xml:space="preserve"> associado a um único elemento da tabela Evento, sendo necessário a adição do campo Identificador do Evento.</w:t>
+      </w:r>
+    </w:p>
+    <w:p>
+      <w:pPr>
+        <w:jc w:val="both"/>
+      </w:pPr>
+    </w:p>
+    <w:p>
+      <w:pPr>
+        <w:jc w:val="both"/>
+      </w:pPr>
+    </w:p>
+    <w:p>
+      <w:pPr>
+        <w:pStyle w:val="Ttulo1"/>
+        <w:jc w:val="both"/>
+      </w:pPr>
+      <w:r>
+        <w:t>Delegação</w:t>
+      </w:r>
+    </w:p>
+    <w:p>
+      <w:pPr>
+        <w:jc w:val="both"/>
+      </w:pPr>
+    </w:p>
+    <w:p>
+      <w:pPr>
+        <w:jc w:val="both"/>
+      </w:pPr>
+      <w:r>
+        <w:t xml:space="preserve">A tabela delegação também é um tipo de ação da tabela Histórico. </w:t>
+      </w:r>
+      <w:r>
+        <w:t>Deste modo</w:t>
+      </w:r>
+      <w:r>
+        <w:t>, também irá herdar o identificador da respetiva aç</w:t>
+      </w:r>
+      <w:r>
+        <w:t>ão.</w:t>
+      </w:r>
+      <w:r>
+        <w:t xml:space="preserve"> Cada </w:t>
+      </w:r>
+      <w:r>
+        <w:t>ação de delegação contém também um identificador do utilizador ao qual o veículo foi delegado e o estado de da delegação. O estado da delegação indica se a aç</w:t>
+      </w:r>
+      <w:r>
+        <w:t xml:space="preserve">ão </w:t>
+      </w:r>
+      <w:r>
+        <w:t xml:space="preserve">foi uma </w:t>
+      </w:r>
+      <w:r>
+        <w:t xml:space="preserve">delegação aprovada </w:t>
+      </w:r>
+      <w:r>
+        <w:t>ou um cancelamento</w:t>
       </w:r>
       <w:bookmarkStart w:id="0" w:name="_GoBack"/>
       <w:bookmarkEnd w:id="0"/>
+      <w:r>
+        <w:t>.</w:t>
+      </w:r>
     </w:p>
     <w:sectPr>
       <w:pgSz w:w="11900" w:h="16840"/>

</xml_diff>